<commit_message>
solved q3 btree inorder traversal & updated notes
</commit_message>
<xml_diff>
--- a/LeetcodeNotes.docx
+++ b/LeetcodeNotes.docx
@@ -7,18 +7,51 @@
         <w:rPr>
           <w:b/>
           <w:bCs/>
+          <w:i/>
+          <w:iCs/>
           <w:sz w:val="40"/>
           <w:szCs w:val="40"/>
         </w:rPr>
       </w:pPr>
       <w:r>
+        <w:rPr>
+          <w:b/>
+          <w:bCs/>
+          <w:i/>
+          <w:iCs/>
+          <w:sz w:val="40"/>
+          <w:szCs w:val="40"/>
+          <w:highlight w:val="yellow"/>
+        </w:rPr>
+        <w:t>THINK TWICE, CODE ONCE</w:t>
+      </w:r>
+    </w:p>
+    <w:p>
+      <w:pPr>
         <w:rPr>
           <w:b/>
           <w:bCs/>
           <w:sz w:val="40"/>
           <w:szCs w:val="40"/>
         </w:rPr>
+      </w:pPr>
+      <w:r>
+        <w:rPr>
+          <w:b/>
+          <w:bCs/>
+          <w:sz w:val="40"/>
+          <w:szCs w:val="40"/>
+        </w:rPr>
         <w:t>Good to know</w:t>
+      </w:r>
+      <w:r>
+        <w:rPr>
+          <w:b/>
+          <w:bCs/>
+          <w:sz w:val="40"/>
+          <w:szCs w:val="40"/>
+        </w:rPr>
+        <w:t>:</w:t>
       </w:r>
     </w:p>
     <w:p>

</xml_diff>

<commit_message>
Added evaluation on FBU OA(on 2021.10.28) to lc notes
</commit_message>
<xml_diff>
--- a/LeetcodeNotes.docx
+++ b/LeetcodeNotes.docx
@@ -214,7 +214,285 @@
     </w:p>
     <w:p>
       <w:pPr>
-        <w:ind w:left="360"/>
+        <w:pStyle w:val="ListParagraph"/>
+        <w:numPr>
+          <w:ilvl w:val="0"/>
+          <w:numId w:val="8"/>
+        </w:numPr>
+        <w:rPr>
+          <w:rFonts w:cstheme="minorHAnsi"/>
+          <w:sz w:val="24"/>
+          <w:szCs w:val="24"/>
+        </w:rPr>
+      </w:pPr>
+      <w:r>
+        <w:rPr>
+          <w:rFonts w:cstheme="minorHAnsi"/>
+          <w:iCs/>
+          <w:sz w:val="24"/>
+          <w:szCs w:val="24"/>
+        </w:rPr>
+        <w:t xml:space="preserve">Integer reverse the </w:t>
+      </w:r>
+      <w:r>
+        <w:rPr>
+          <w:rFonts w:cstheme="minorHAnsi"/>
+          <w:b/>
+          <w:bCs/>
+          <w:iCs/>
+          <w:sz w:val="24"/>
+          <w:szCs w:val="24"/>
+        </w:rPr>
+        <w:t>quick</w:t>
+      </w:r>
+      <w:r>
+        <w:rPr>
+          <w:rFonts w:cstheme="minorHAnsi"/>
+          <w:iCs/>
+          <w:sz w:val="24"/>
+          <w:szCs w:val="24"/>
+        </w:rPr>
+        <w:t xml:space="preserve"> way: </w:t>
+      </w:r>
+    </w:p>
+    <w:p>
+      <w:pPr>
+        <w:pStyle w:val="ListParagraph"/>
+        <w:ind w:left="1440"/>
+        <w:rPr>
+          <w:rFonts w:cstheme="minorHAnsi"/>
+          <w:iCs/>
+          <w:sz w:val="24"/>
+          <w:szCs w:val="24"/>
+        </w:rPr>
+      </w:pPr>
+      <w:r>
+        <w:rPr>
+          <w:rFonts w:cstheme="minorHAnsi"/>
+          <w:iCs/>
+          <w:sz w:val="24"/>
+          <w:szCs w:val="24"/>
+        </w:rPr>
+        <w:t>Int x = 0;</w:t>
+      </w:r>
+    </w:p>
+    <w:p>
+      <w:pPr>
+        <w:pStyle w:val="ListParagraph"/>
+        <w:ind w:left="1440"/>
+        <w:rPr>
+          <w:rFonts w:cstheme="minorHAnsi"/>
+          <w:iCs/>
+          <w:sz w:val="24"/>
+          <w:szCs w:val="24"/>
+        </w:rPr>
+      </w:pPr>
+      <w:r>
+        <w:rPr>
+          <w:rFonts w:cstheme="minorHAnsi"/>
+          <w:iCs/>
+          <w:sz w:val="24"/>
+          <w:szCs w:val="24"/>
+        </w:rPr>
+        <w:t>While (num){</w:t>
+      </w:r>
+    </w:p>
+    <w:p>
+      <w:pPr>
+        <w:pStyle w:val="ListParagraph"/>
+        <w:ind w:left="1440"/>
+        <w:rPr>
+          <w:rFonts w:cstheme="minorHAnsi"/>
+          <w:iCs/>
+          <w:sz w:val="24"/>
+          <w:szCs w:val="24"/>
+        </w:rPr>
+      </w:pPr>
+      <w:r>
+        <w:rPr>
+          <w:rFonts w:cstheme="minorHAnsi"/>
+          <w:iCs/>
+          <w:sz w:val="24"/>
+          <w:szCs w:val="24"/>
+        </w:rPr>
+        <w:tab/>
+        <w:t>X* = 10;</w:t>
+      </w:r>
+    </w:p>
+    <w:p>
+      <w:pPr>
+        <w:pStyle w:val="ListParagraph"/>
+        <w:ind w:left="1440"/>
+        <w:rPr>
+          <w:rFonts w:cstheme="minorHAnsi"/>
+          <w:iCs/>
+          <w:sz w:val="24"/>
+          <w:szCs w:val="24"/>
+        </w:rPr>
+      </w:pPr>
+      <w:r>
+        <w:rPr>
+          <w:rFonts w:cstheme="minorHAnsi"/>
+          <w:iCs/>
+          <w:sz w:val="24"/>
+          <w:szCs w:val="24"/>
+        </w:rPr>
+        <w:tab/>
+        <w:t>X+=num%10;</w:t>
+      </w:r>
+    </w:p>
+    <w:p>
+      <w:pPr>
+        <w:pStyle w:val="ListParagraph"/>
+        <w:ind w:left="1440"/>
+        <w:rPr>
+          <w:rFonts w:cstheme="minorHAnsi"/>
+          <w:iCs/>
+          <w:sz w:val="24"/>
+          <w:szCs w:val="24"/>
+        </w:rPr>
+      </w:pPr>
+      <w:r>
+        <w:rPr>
+          <w:rFonts w:cstheme="minorHAnsi"/>
+          <w:iCs/>
+          <w:sz w:val="24"/>
+          <w:szCs w:val="24"/>
+        </w:rPr>
+        <w:tab/>
+        <w:t>num/=10;</w:t>
+      </w:r>
+    </w:p>
+    <w:p>
+      <w:pPr>
+        <w:pStyle w:val="ListParagraph"/>
+        <w:ind w:left="1440"/>
+        <w:rPr>
+          <w:rFonts w:cstheme="minorHAnsi"/>
+          <w:iCs/>
+          <w:sz w:val="24"/>
+          <w:szCs w:val="24"/>
+        </w:rPr>
+      </w:pPr>
+      <w:r>
+        <w:rPr>
+          <w:rFonts w:cstheme="minorHAnsi"/>
+          <w:iCs/>
+          <w:sz w:val="24"/>
+          <w:szCs w:val="24"/>
+        </w:rPr>
+        <w:t>}</w:t>
+      </w:r>
+    </w:p>
+    <w:p>
+      <w:pPr>
+        <w:pStyle w:val="ListParagraph"/>
+        <w:ind w:left="1440"/>
+        <w:rPr>
+          <w:rFonts w:cstheme="minorHAnsi"/>
+          <w:iCs/>
+          <w:sz w:val="24"/>
+          <w:szCs w:val="24"/>
+        </w:rPr>
+      </w:pPr>
+      <w:r>
+        <w:rPr>
+          <w:rFonts w:cstheme="minorHAnsi"/>
+          <w:iCs/>
+          <w:sz w:val="24"/>
+          <w:szCs w:val="24"/>
+        </w:rPr>
+        <w:t>return x;</w:t>
+      </w:r>
+    </w:p>
+    <w:p>
+      <w:pPr>
+        <w:ind w:left="720"/>
+        <w:rPr>
+          <w:rFonts w:cstheme="minorHAnsi"/>
+          <w:sz w:val="24"/>
+          <w:szCs w:val="24"/>
+        </w:rPr>
+      </w:pPr>
+      <w:r>
+        <w:rPr>
+          <w:rFonts w:cstheme="minorHAnsi"/>
+          <w:iCs/>
+          <w:sz w:val="24"/>
+          <w:szCs w:val="24"/>
+        </w:rPr>
+        <w:t>(</w:t>
+      </w:r>
+      <w:r>
+        <w:rPr>
+          <w:rFonts w:cstheme="minorHAnsi"/>
+          <w:iCs/>
+          <w:sz w:val="24"/>
+          <w:szCs w:val="24"/>
+        </w:rPr>
+        <w:t xml:space="preserve">This is WAY </w:t>
+      </w:r>
+      <w:r>
+        <w:rPr>
+          <w:rFonts w:cstheme="minorHAnsi"/>
+          <w:iCs/>
+          <w:sz w:val="24"/>
+          <w:szCs w:val="24"/>
+        </w:rPr>
+        <w:t>faster than using</w:t>
+      </w:r>
+      <w:r>
+        <w:rPr>
+          <w:rFonts w:cstheme="minorHAnsi"/>
+          <w:iCs/>
+          <w:sz w:val="24"/>
+          <w:szCs w:val="24"/>
+        </w:rPr>
+        <w:t xml:space="preserve"> parsing num into a StringBuilder instance, then calling reverse().</w:t>
+      </w:r>
+      <w:proofErr w:type="spellStart"/>
+      <w:r>
+        <w:rPr>
+          <w:rFonts w:cstheme="minorHAnsi"/>
+          <w:iCs/>
+          <w:sz w:val="24"/>
+          <w:szCs w:val="24"/>
+        </w:rPr>
+        <w:t>toString</w:t>
+      </w:r>
+      <w:proofErr w:type="spellEnd"/>
+      <w:r>
+        <w:rPr>
+          <w:rFonts w:cstheme="minorHAnsi"/>
+          <w:iCs/>
+          <w:sz w:val="24"/>
+          <w:szCs w:val="24"/>
+        </w:rPr>
+        <w:t>() and parsing back into an int!</w:t>
+      </w:r>
+      <w:r>
+        <w:rPr>
+          <w:rFonts w:cstheme="minorHAnsi"/>
+          <w:iCs/>
+          <w:sz w:val="24"/>
+          <w:szCs w:val="24"/>
+        </w:rPr>
+        <w:t xml:space="preserve">) </w:t>
+      </w:r>
+    </w:p>
+    <w:p>
+      <w:pPr>
+        <w:ind w:left="2160"/>
+        <w:rPr>
+          <w:rFonts w:cstheme="minorHAnsi"/>
+          <w:sz w:val="24"/>
+          <w:szCs w:val="24"/>
+        </w:rPr>
+      </w:pPr>
+    </w:p>
+    <w:p>
+      <w:pPr>
+        <w:pStyle w:val="ListParagraph"/>
         <w:rPr>
           <w:b/>
           <w:bCs/>
@@ -306,7 +584,6 @@
           <w:numId w:val="8"/>
         </w:numPr>
         <w:rPr>
-          <w:rFonts w:hint="eastAsia"/>
           <w:sz w:val="24"/>
           <w:szCs w:val="24"/>
         </w:rPr>
@@ -2173,7 +2450,7 @@
         <w:rFonts w:ascii="Wingdings" w:hAnsi="Wingdings" w:hint="default"/>
       </w:rPr>
     </w:lvl>
-    <w:lvl w:ilvl="3" w:tplc="04090001" w:tentative="1">
+    <w:lvl w:ilvl="3" w:tplc="04090001">
       <w:start w:val="1"/>
       <w:numFmt w:val="bullet"/>
       <w:lvlText w:val=""/>
@@ -2185,7 +2462,7 @@
         <w:rFonts w:ascii="Symbol" w:hAnsi="Symbol" w:hint="default"/>
       </w:rPr>
     </w:lvl>
-    <w:lvl w:ilvl="4" w:tplc="04090003" w:tentative="1">
+    <w:lvl w:ilvl="4" w:tplc="04090003">
       <w:start w:val="1"/>
       <w:numFmt w:val="bullet"/>
       <w:lvlText w:val="o"/>
@@ -2197,7 +2474,7 @@
         <w:rFonts w:ascii="Courier New" w:hAnsi="Courier New" w:cs="Courier New" w:hint="default"/>
       </w:rPr>
     </w:lvl>
-    <w:lvl w:ilvl="5" w:tplc="04090005" w:tentative="1">
+    <w:lvl w:ilvl="5" w:tplc="04090005">
       <w:start w:val="1"/>
       <w:numFmt w:val="bullet"/>
       <w:lvlText w:val=""/>

</xml_diff>

<commit_message>
added sliding window notes
</commit_message>
<xml_diff>
--- a/LeetcodeNotes.docx
+++ b/LeetcodeNotes.docx
@@ -654,6 +654,54 @@
           <w:szCs w:val="24"/>
         </w:rPr>
       </w:pPr>
+      <w:r>
+        <w:rPr>
+          <w:sz w:val="24"/>
+          <w:szCs w:val="24"/>
+        </w:rPr>
+        <w:t>Sliding window only works when:</w:t>
+      </w:r>
+    </w:p>
+    <w:p>
+      <w:pPr>
+        <w:pStyle w:val="ListParagraph"/>
+        <w:numPr>
+          <w:ilvl w:val="0"/>
+          <w:numId w:val="12"/>
+        </w:numPr>
+        <w:rPr>
+          <w:rFonts w:ascii="Calibri" w:hAnsi="Calibri" w:eastAsia="Calibri" w:cs="Calibri" w:asciiTheme="minorAscii" w:hAnsiTheme="minorAscii" w:eastAsiaTheme="minorAscii" w:cstheme="minorAscii"/>
+          <w:sz w:val="24"/>
+          <w:szCs w:val="24"/>
+        </w:rPr>
+      </w:pPr>
+      <w:r>
+        <w:rPr>
+          <w:sz w:val="24"/>
+          <w:szCs w:val="24"/>
+        </w:rPr>
+        <w:t>The input values are all positive/ negative</w:t>
+      </w:r>
+    </w:p>
+    <w:p>
+      <w:pPr>
+        <w:pStyle w:val="ListParagraph"/>
+        <w:numPr>
+          <w:ilvl w:val="0"/>
+          <w:numId w:val="12"/>
+        </w:numPr>
+        <w:rPr>
+          <w:sz w:val="24"/>
+          <w:szCs w:val="24"/>
+        </w:rPr>
+      </w:pPr>
+      <w:r>
+        <w:rPr>
+          <w:sz w:val="24"/>
+          <w:szCs w:val="24"/>
+        </w:rPr>
+        <w:t>The input values are sorted</w:t>
+      </w:r>
     </w:p>
     <w:p>
       <w:pPr>
@@ -1647,6 +1695,117 @@
 
 <file path=word/numbering.xml><?xml version="1.0" encoding="utf-8"?>
 <w:numbering xmlns:wpc="http://schemas.microsoft.com/office/word/2010/wordprocessingCanvas" xmlns:cx="http://schemas.microsoft.com/office/drawing/2014/chartex" xmlns:cx1="http://schemas.microsoft.com/office/drawing/2015/9/8/chartex" xmlns:cx2="http://schemas.microsoft.com/office/drawing/2015/10/21/chartex" xmlns:cx3="http://schemas.microsoft.com/office/drawing/2016/5/9/chartex" xmlns:cx4="http://schemas.microsoft.com/office/drawing/2016/5/10/chartex" xmlns:cx5="http://schemas.microsoft.com/office/drawing/2016/5/11/chartex" xmlns:cx6="http://schemas.microsoft.com/office/drawing/2016/5/12/chartex" xmlns:cx7="http://schemas.microsoft.com/office/drawing/2016/5/13/chartex" xmlns:cx8="http://schemas.microsoft.com/office/drawing/2016/5/14/chartex" xmlns:mc="http://schemas.openxmlformats.org/markup-compatibility/2006" xmlns:aink="http://schemas.microsoft.com/office/drawing/2016/ink" xmlns:am3d="http://schemas.microsoft.com/office/drawing/2017/model3d" xmlns:o="urn:schemas-microsoft-com:office:office" xmlns:r="http://schemas.openxmlformats.org/officeDocument/2006/relationships" xmlns:m="http://schemas.openxmlformats.org/officeDocument/2006/math" xmlns:v="urn:schemas-microsoft-com:vml" xmlns:wp14="http://schemas.microsoft.com/office/word/2010/wordprocessingDrawing" xmlns:wp="http://schemas.openxmlformats.org/drawingml/2006/wordprocessingDrawing" xmlns:w10="urn:schemas-microsoft-com:office:word" xmlns:w="http://schemas.openxmlformats.org/wordprocessingml/2006/main" xmlns:w14="http://schemas.microsoft.com/office/word/2010/wordml" xmlns:w15="http://schemas.microsoft.com/office/word/2012/wordml" xmlns:w16cex="http://schemas.microsoft.com/office/word/2018/wordml/cex" xmlns:w16cid="http://schemas.microsoft.com/office/word/2016/wordml/cid" xmlns:w16="http://schemas.microsoft.com/office/word/2018/wordml" xmlns:w16sdtdh="http://schemas.microsoft.com/office/word/2020/wordml/sdtdatahash" xmlns:w16se="http://schemas.microsoft.com/office/word/2015/wordml/symex" xmlns:wpg="http://schemas.microsoft.com/office/word/2010/wordprocessingGroup" xmlns:wpi="http://schemas.microsoft.com/office/word/2010/wordprocessingInk" xmlns:wne="http://schemas.microsoft.com/office/word/2006/wordml" xmlns:wps="http://schemas.microsoft.com/office/word/2010/wordprocessingShape" mc:Ignorable="w14 w15 w16se w16cid w16 w16cex w16sdtdh wp14">
+  <w:abstractNum xmlns:w="http://schemas.openxmlformats.org/wordprocessingml/2006/main" w:abstractNumId="11">
+    <w:multiLevelType xmlns:w="http://schemas.openxmlformats.org/wordprocessingml/2006/main" w:val="hybridMultilevel"/>
+    <w:lvl xmlns:w="http://schemas.openxmlformats.org/wordprocessingml/2006/main" w:ilvl="0">
+      <w:start w:val="1"/>
+      <w:numFmt w:val="bullet"/>
+      <w:lvlText w:val="-"/>
+      <w:lvlJc w:val="left"/>
+      <w:pPr>
+        <w:ind w:left="1080" w:hanging="360"/>
+      </w:pPr>
+      <w:rPr>
+        <w:rFonts w:hint="default" w:ascii="Calibri" w:hAnsi="Calibri"/>
+      </w:rPr>
+    </w:lvl>
+    <w:lvl xmlns:w="http://schemas.openxmlformats.org/wordprocessingml/2006/main" w:ilvl="1">
+      <w:start w:val="1"/>
+      <w:numFmt w:val="bullet"/>
+      <w:lvlText w:val="o"/>
+      <w:lvlJc w:val="left"/>
+      <w:pPr>
+        <w:ind w:left="1800" w:hanging="360"/>
+      </w:pPr>
+      <w:rPr>
+        <w:rFonts w:hint="default" w:ascii="Courier New" w:hAnsi="Courier New"/>
+      </w:rPr>
+    </w:lvl>
+    <w:lvl xmlns:w="http://schemas.openxmlformats.org/wordprocessingml/2006/main" w:ilvl="2">
+      <w:start w:val="1"/>
+      <w:numFmt w:val="bullet"/>
+      <w:lvlText w:val=""/>
+      <w:lvlJc w:val="left"/>
+      <w:pPr>
+        <w:ind w:left="2520" w:hanging="360"/>
+      </w:pPr>
+      <w:rPr>
+        <w:rFonts w:hint="default" w:ascii="Wingdings" w:hAnsi="Wingdings"/>
+      </w:rPr>
+    </w:lvl>
+    <w:lvl xmlns:w="http://schemas.openxmlformats.org/wordprocessingml/2006/main" w:ilvl="3">
+      <w:start w:val="1"/>
+      <w:numFmt w:val="bullet"/>
+      <w:lvlText w:val=""/>
+      <w:lvlJc w:val="left"/>
+      <w:pPr>
+        <w:ind w:left="3240" w:hanging="360"/>
+      </w:pPr>
+      <w:rPr>
+        <w:rFonts w:hint="default" w:ascii="Symbol" w:hAnsi="Symbol"/>
+      </w:rPr>
+    </w:lvl>
+    <w:lvl xmlns:w="http://schemas.openxmlformats.org/wordprocessingml/2006/main" w:ilvl="4">
+      <w:start w:val="1"/>
+      <w:numFmt w:val="bullet"/>
+      <w:lvlText w:val="o"/>
+      <w:lvlJc w:val="left"/>
+      <w:pPr>
+        <w:ind w:left="3960" w:hanging="360"/>
+      </w:pPr>
+      <w:rPr>
+        <w:rFonts w:hint="default" w:ascii="Courier New" w:hAnsi="Courier New"/>
+      </w:rPr>
+    </w:lvl>
+    <w:lvl xmlns:w="http://schemas.openxmlformats.org/wordprocessingml/2006/main" w:ilvl="5">
+      <w:start w:val="1"/>
+      <w:numFmt w:val="bullet"/>
+      <w:lvlText w:val=""/>
+      <w:lvlJc w:val="left"/>
+      <w:pPr>
+        <w:ind w:left="4680" w:hanging="360"/>
+      </w:pPr>
+      <w:rPr>
+        <w:rFonts w:hint="default" w:ascii="Wingdings" w:hAnsi="Wingdings"/>
+      </w:rPr>
+    </w:lvl>
+    <w:lvl xmlns:w="http://schemas.openxmlformats.org/wordprocessingml/2006/main" w:ilvl="6">
+      <w:start w:val="1"/>
+      <w:numFmt w:val="bullet"/>
+      <w:lvlText w:val=""/>
+      <w:lvlJc w:val="left"/>
+      <w:pPr>
+        <w:ind w:left="5400" w:hanging="360"/>
+      </w:pPr>
+      <w:rPr>
+        <w:rFonts w:hint="default" w:ascii="Symbol" w:hAnsi="Symbol"/>
+      </w:rPr>
+    </w:lvl>
+    <w:lvl xmlns:w="http://schemas.openxmlformats.org/wordprocessingml/2006/main" w:ilvl="7">
+      <w:start w:val="1"/>
+      <w:numFmt w:val="bullet"/>
+      <w:lvlText w:val="o"/>
+      <w:lvlJc w:val="left"/>
+      <w:pPr>
+        <w:ind w:left="6120" w:hanging="360"/>
+      </w:pPr>
+      <w:rPr>
+        <w:rFonts w:hint="default" w:ascii="Courier New" w:hAnsi="Courier New"/>
+      </w:rPr>
+    </w:lvl>
+    <w:lvl xmlns:w="http://schemas.openxmlformats.org/wordprocessingml/2006/main" w:ilvl="8">
+      <w:start w:val="1"/>
+      <w:numFmt w:val="bullet"/>
+      <w:lvlText w:val=""/>
+      <w:lvlJc w:val="left"/>
+      <w:pPr>
+        <w:ind w:left="6840" w:hanging="360"/>
+      </w:pPr>
+      <w:rPr>
+        <w:rFonts w:hint="default" w:ascii="Wingdings" w:hAnsi="Wingdings"/>
+      </w:rPr>
+    </w:lvl>
+  </w:abstractNum>
   <w:abstractNum xmlns:w="http://schemas.openxmlformats.org/wordprocessingml/2006/main" w:abstractNumId="10">
     <w:multiLevelType xmlns:w="http://schemas.openxmlformats.org/wordprocessingml/2006/main" w:val="hybridMultilevel"/>
     <w:lvl xmlns:w="http://schemas.openxmlformats.org/wordprocessingml/2006/main" w:ilvl="0">
@@ -2811,6 +2970,9 @@
       </w:rPr>
     </w:lvl>
   </w:abstractNum>
+  <w:num w:numId="12">
+    <w:abstractNumId w:val="11"/>
+  </w:num>
   <w:num w:numId="11">
     <w:abstractNumId w:val="10"/>
   </w:num>

</xml_diff>